<commit_message>
new_pdf and renaming use cases
save research to pdf format and rename some use cases
</commit_message>
<xml_diff>
--- a/D23126011_Activity_Diagram.docx
+++ b/D23126011_Activity_Diagram.docx
@@ -250,6 +250,7 @@
       </w:pPr>
       <w:r>
         <w:rPr/>
+        <w:t>User first search for restaurants that he want, then select one food item and put it into a cart. Then user has a choice to put more food items into a cart. Then it proceed to payment with options pay by card or by cash to courier.</w:t>
       </w:r>
     </w:p>
     <w:p>
@@ -278,8 +279,9 @@
         <w:rPr>
           <w:b/>
           <w:bCs/>
+          <w:color w:val="0000FF"/>
           <w:sz w:val="36"/>
-          <w:szCs w:val="36"/>
+          <w:szCs w:val="48"/>
         </w:rPr>
       </w:r>
     </w:p>
@@ -997,12 +999,13 @@
     <w:rsid w:val="009a3ae9"/>
     <w:pPr>
       <w:widowControl/>
+      <w:suppressAutoHyphens w:val="true"/>
       <w:bidi w:val="0"/>
       <w:spacing w:before="0" w:after="0"/>
       <w:jc w:val="left"/>
     </w:pPr>
     <w:rPr>
-      <w:rFonts w:ascii="Calibri" w:hAnsi="Calibri" w:eastAsia="" w:eastAsiaTheme="minorEastAsia" w:cs="Times New Roman"/>
+      <w:rFonts w:ascii="Calibri" w:hAnsi="Calibri" w:eastAsia="" w:cs="Times New Roman" w:eastAsiaTheme="minorEastAsia"/>
       <w:color w:val="000000"/>
       <w:kern w:val="0"/>
       <w:sz w:val="24"/>
@@ -1638,12 +1641,13 @@
     <w:rsid w:val="00682268"/>
     <w:pPr>
       <w:widowControl/>
+      <w:suppressAutoHyphens w:val="true"/>
       <w:bidi w:val="0"/>
       <w:spacing w:before="0" w:after="0"/>
       <w:jc w:val="left"/>
     </w:pPr>
     <w:rPr>
-      <w:rFonts w:ascii="Calibri" w:hAnsi="Calibri" w:eastAsia="" w:eastAsiaTheme="minorEastAsia" w:cs="Times New Roman"/>
+      <w:rFonts w:ascii="Calibri" w:hAnsi="Calibri" w:eastAsia="" w:cs="Times New Roman" w:eastAsiaTheme="minorEastAsia"/>
       <w:color w:val="000000"/>
       <w:kern w:val="0"/>
       <w:sz w:val="24"/>

</xml_diff>